<commit_message>
feature/HT20-246 E2E & Gateway & Usecase tests addition
</commit_message>
<xml_diff>
--- a/RunApplicationLocally.docx
+++ b/RunApplicationLocally.docx
@@ -255,6 +255,23 @@
     <w:p>
       <w:pPr>
         <w:pStyle w:val="ListParagraph"/>
+      </w:pPr>
+    </w:p>
+    <w:p>
+      <w:pPr>
+        <w:pStyle w:val="ListParagraph"/>
+        <w:numPr>
+          <w:ilvl w:val="0"/>
+          <w:numId w:val="1"/>
+        </w:numPr>
+      </w:pPr>
+      <w:r>
+        <w:t>Open &amp; leave the Desktop Docker running</w:t>
+      </w:r>
+    </w:p>
+    <w:p>
+      <w:pPr>
+        <w:pStyle w:val="ListParagraph"/>
         <w:numPr>
           <w:ilvl w:val="0"/>
           <w:numId w:val="1"/>
@@ -373,6 +390,7 @@
         <w:rPr>
           <w:noProof/>
         </w:rPr>
+        <w:lastRenderedPageBreak/>
         <w:drawing>
           <wp:inline distT="0" distB="0" distL="0" distR="0" wp14:anchorId="32D01DAA" wp14:editId="3D0687BA">
             <wp:extent cx="5731510" cy="2984500"/>
@@ -419,7 +437,6 @@
         </w:numPr>
       </w:pPr>
       <w:r>
-        <w:lastRenderedPageBreak/>
         <w:t xml:space="preserve">Now run the </w:t>
       </w:r>
       <w:r>
@@ -530,6 +547,7 @@
         </w:numPr>
       </w:pPr>
       <w:r>
+        <w:lastRenderedPageBreak/>
         <w:t>You should be able to see a 200 OK</w:t>
       </w:r>
       <w:r>

</xml_diff>